<commit_message>
The presentation file added
</commit_message>
<xml_diff>
--- a/Software development requirement.docx
+++ b/Software development requirement.docx
@@ -26,19 +26,1988 @@
           <w:i/>
           <w:iCs/>
         </w:rPr>
-        <w:t>Wedding APP</w:t>
-      </w:r>
-      <w:r>
+        <w:t>Wedding APP Micro Service</w:t>
+      </w:r>
+    </w:p>
+    <w:p>
+      <w:pPr>
+        <w:widowControl w:val="0"/>
+        <w:autoSpaceDE w:val="0"/>
+        <w:autoSpaceDN w:val="0"/>
+        <w:adjustRightInd w:val="0"/>
+        <w:spacing w:after="0" w:line="276" w:lineRule="auto"/>
+        <w:rPr>
+          <w:rFonts w:ascii="Calibri" w:hAnsi="Calibri" w:cs="Calibri"/>
+        </w:rPr>
+      </w:pPr>
+    </w:p>
+    <w:p>
+      <w:pPr>
+        <w:widowControl w:val="0"/>
+        <w:autoSpaceDE w:val="0"/>
+        <w:autoSpaceDN w:val="0"/>
+        <w:adjustRightInd w:val="0"/>
+        <w:spacing w:after="0" w:line="276" w:lineRule="auto"/>
+        <w:rPr>
+          <w:rFonts w:ascii="Calibri" w:hAnsi="Calibri" w:cs="Calibri"/>
+        </w:rPr>
+      </w:pPr>
+      <w:r>
+        <w:rPr>
+          <w:rFonts w:ascii="Calibri" w:hAnsi="Calibri" w:cs="Calibri"/>
+        </w:rPr>
+        <w:t>The Wedding App micro service were build using these technologies:</w:t>
+      </w:r>
+    </w:p>
+    <w:p>
+      <w:pPr>
+        <w:pStyle w:val="ListParagraph"/>
+        <w:widowControl w:val="0"/>
+        <w:numPr>
+          <w:ilvl w:val="0"/>
+          <w:numId w:val="1"/>
+        </w:numPr>
+        <w:autoSpaceDE w:val="0"/>
+        <w:autoSpaceDN w:val="0"/>
+        <w:adjustRightInd w:val="0"/>
+        <w:spacing w:after="0" w:line="276" w:lineRule="auto"/>
+        <w:rPr>
+          <w:rFonts w:ascii="Calibri" w:hAnsi="Calibri" w:cs="Calibri"/>
+        </w:rPr>
+      </w:pPr>
+      <w:r>
+        <w:rPr>
+          <w:rFonts w:ascii="Calibri" w:hAnsi="Calibri" w:cs="Calibri"/>
+        </w:rPr>
+        <w:t>Intelij IDE (you can also run the application using other IDEs such as Eclipse</w:t>
+      </w:r>
+      <w:r>
+        <w:rPr>
+          <w:rFonts w:ascii="Calibri" w:hAnsi="Calibri" w:cs="Calibri"/>
+        </w:rPr>
+        <w:t>, if they support all the requirements</w:t>
+      </w:r>
+      <w:r>
+        <w:rPr>
+          <w:rFonts w:ascii="Calibri" w:hAnsi="Calibri" w:cs="Calibri"/>
+        </w:rPr>
+        <w:t>)</w:t>
+      </w:r>
+      <w:r>
+        <w:rPr>
+          <w:rFonts w:ascii="Calibri" w:hAnsi="Calibri" w:cs="Calibri"/>
+        </w:rPr>
+        <w:t>.</w:t>
+      </w:r>
+    </w:p>
+    <w:p>
+      <w:pPr>
+        <w:pStyle w:val="ListParagraph"/>
+        <w:widowControl w:val="0"/>
+        <w:numPr>
+          <w:ilvl w:val="0"/>
+          <w:numId w:val="1"/>
+        </w:numPr>
+        <w:autoSpaceDE w:val="0"/>
+        <w:autoSpaceDN w:val="0"/>
+        <w:adjustRightInd w:val="0"/>
+        <w:spacing w:after="0" w:line="276" w:lineRule="auto"/>
+        <w:rPr>
+          <w:rFonts w:ascii="Calibri" w:hAnsi="Calibri" w:cs="Calibri"/>
+        </w:rPr>
+      </w:pPr>
+      <w:r>
+        <w:rPr>
+          <w:rFonts w:ascii="Calibri" w:hAnsi="Calibri" w:cs="Calibri"/>
+        </w:rPr>
+        <w:t>Spring boot version 2.5.3</w:t>
+      </w:r>
+    </w:p>
+    <w:p>
+      <w:pPr>
+        <w:pStyle w:val="ListParagraph"/>
+        <w:widowControl w:val="0"/>
+        <w:numPr>
+          <w:ilvl w:val="0"/>
+          <w:numId w:val="1"/>
+        </w:numPr>
+        <w:autoSpaceDE w:val="0"/>
+        <w:autoSpaceDN w:val="0"/>
+        <w:adjustRightInd w:val="0"/>
+        <w:spacing w:after="0" w:line="276" w:lineRule="auto"/>
+        <w:rPr>
+          <w:rFonts w:ascii="Calibri" w:hAnsi="Calibri" w:cs="Calibri"/>
+        </w:rPr>
+      </w:pPr>
+      <w:r>
+        <w:rPr>
+          <w:rFonts w:ascii="Calibri" w:hAnsi="Calibri" w:cs="Calibri"/>
+        </w:rPr>
+        <w:t>JDK 1.8</w:t>
+      </w:r>
+    </w:p>
+    <w:p>
+      <w:pPr>
+        <w:pStyle w:val="ListParagraph"/>
+        <w:widowControl w:val="0"/>
+        <w:numPr>
+          <w:ilvl w:val="0"/>
+          <w:numId w:val="1"/>
+        </w:numPr>
+        <w:autoSpaceDE w:val="0"/>
+        <w:autoSpaceDN w:val="0"/>
+        <w:adjustRightInd w:val="0"/>
+        <w:spacing w:after="0" w:line="276" w:lineRule="auto"/>
+        <w:rPr>
+          <w:rFonts w:ascii="Calibri" w:hAnsi="Calibri" w:cs="Calibri"/>
+        </w:rPr>
+      </w:pPr>
+      <w:r>
+        <w:rPr>
+          <w:rFonts w:ascii="Calibri" w:hAnsi="Calibri" w:cs="Calibri"/>
+        </w:rPr>
+        <w:t xml:space="preserve">Maven </w:t>
+      </w:r>
+    </w:p>
+    <w:p>
+      <w:pPr>
+        <w:widowControl w:val="0"/>
+        <w:autoSpaceDE w:val="0"/>
+        <w:autoSpaceDN w:val="0"/>
+        <w:adjustRightInd w:val="0"/>
+        <w:spacing w:after="0" w:line="276" w:lineRule="auto"/>
+        <w:rPr>
+          <w:rFonts w:ascii="Calibri" w:hAnsi="Calibri" w:cs="Calibri"/>
+        </w:rPr>
+      </w:pPr>
+      <w:r>
+        <w:rPr>
+          <w:rFonts w:ascii="Calibri" w:hAnsi="Calibri" w:cs="Calibri"/>
+        </w:rPr>
+        <w:t>The following dependencies added to maven which can be found in the pom.xml dependencies’ tag.</w:t>
+      </w:r>
+    </w:p>
+    <w:p>
+      <w:pPr>
+        <w:pStyle w:val="ListParagraph"/>
+        <w:widowControl w:val="0"/>
+        <w:numPr>
+          <w:ilvl w:val="0"/>
+          <w:numId w:val="1"/>
+        </w:numPr>
+        <w:autoSpaceDE w:val="0"/>
+        <w:autoSpaceDN w:val="0"/>
+        <w:adjustRightInd w:val="0"/>
+        <w:spacing w:after="0" w:line="276" w:lineRule="auto"/>
+        <w:rPr>
+          <w:rFonts w:ascii="Calibri" w:hAnsi="Calibri" w:cs="Calibri"/>
+        </w:rPr>
+      </w:pPr>
+      <w:r>
+        <w:rPr>
+          <w:rFonts w:ascii="Calibri" w:hAnsi="Calibri" w:cs="Calibri"/>
+        </w:rPr>
+        <w:t>H2 database</w:t>
+      </w:r>
+    </w:p>
+    <w:p>
+      <w:pPr>
+        <w:pStyle w:val="ListParagraph"/>
+        <w:widowControl w:val="0"/>
+        <w:numPr>
+          <w:ilvl w:val="0"/>
+          <w:numId w:val="1"/>
+        </w:numPr>
+        <w:autoSpaceDE w:val="0"/>
+        <w:autoSpaceDN w:val="0"/>
+        <w:adjustRightInd w:val="0"/>
+        <w:spacing w:after="0" w:line="276" w:lineRule="auto"/>
+        <w:rPr>
+          <w:rFonts w:ascii="Calibri" w:hAnsi="Calibri" w:cs="Calibri"/>
+        </w:rPr>
+      </w:pPr>
+      <w:r>
+        <w:rPr>
+          <w:rFonts w:ascii="Calibri" w:hAnsi="Calibri" w:cs="Calibri"/>
+        </w:rPr>
+        <w:t>Spring web</w:t>
+      </w:r>
+    </w:p>
+    <w:p>
+      <w:pPr>
+        <w:pStyle w:val="ListParagraph"/>
+        <w:widowControl w:val="0"/>
+        <w:numPr>
+          <w:ilvl w:val="0"/>
+          <w:numId w:val="1"/>
+        </w:numPr>
+        <w:autoSpaceDE w:val="0"/>
+        <w:autoSpaceDN w:val="0"/>
+        <w:adjustRightInd w:val="0"/>
+        <w:spacing w:after="0" w:line="276" w:lineRule="auto"/>
+        <w:rPr>
+          <w:rFonts w:ascii="Calibri" w:hAnsi="Calibri" w:cs="Calibri"/>
+        </w:rPr>
+      </w:pPr>
+      <w:r>
+        <w:rPr>
+          <w:rFonts w:ascii="Calibri" w:hAnsi="Calibri" w:cs="Calibri"/>
+        </w:rPr>
+        <w:t>JPA repository</w:t>
+      </w:r>
+    </w:p>
+    <w:p>
+      <w:pPr>
+        <w:pStyle w:val="ListParagraph"/>
+        <w:widowControl w:val="0"/>
+        <w:numPr>
+          <w:ilvl w:val="0"/>
+          <w:numId w:val="1"/>
+        </w:numPr>
+        <w:autoSpaceDE w:val="0"/>
+        <w:autoSpaceDN w:val="0"/>
+        <w:adjustRightInd w:val="0"/>
+        <w:spacing w:after="0" w:line="276" w:lineRule="auto"/>
+        <w:rPr>
+          <w:rFonts w:ascii="Calibri" w:hAnsi="Calibri" w:cs="Calibri"/>
+        </w:rPr>
+      </w:pPr>
+      <w:r>
+        <w:rPr>
+          <w:rFonts w:ascii="Calibri" w:hAnsi="Calibri" w:cs="Calibri"/>
+        </w:rPr>
+        <w:t>Junit 5</w:t>
+      </w:r>
+    </w:p>
+    <w:p>
+      <w:pPr>
+        <w:widowControl w:val="0"/>
+        <w:autoSpaceDE w:val="0"/>
+        <w:autoSpaceDN w:val="0"/>
+        <w:adjustRightInd w:val="0"/>
+        <w:spacing w:after="0" w:line="276" w:lineRule="auto"/>
+        <w:rPr>
+          <w:rFonts w:ascii="Calibri" w:hAnsi="Calibri" w:cs="Calibri"/>
+        </w:rPr>
+      </w:pPr>
+      <w:r>
+        <w:rPr>
+          <w:rFonts w:ascii="Calibri" w:hAnsi="Calibri" w:cs="Calibri"/>
+        </w:rPr>
+        <w:t>UI technologies used:</w:t>
+      </w:r>
+    </w:p>
+    <w:p>
+      <w:pPr>
+        <w:pStyle w:val="ListParagraph"/>
+        <w:widowControl w:val="0"/>
+        <w:numPr>
+          <w:ilvl w:val="0"/>
+          <w:numId w:val="3"/>
+        </w:numPr>
+        <w:autoSpaceDE w:val="0"/>
+        <w:autoSpaceDN w:val="0"/>
+        <w:adjustRightInd w:val="0"/>
+        <w:spacing w:after="0" w:line="276" w:lineRule="auto"/>
+        <w:rPr>
+          <w:rFonts w:ascii="Calibri" w:hAnsi="Calibri" w:cs="Calibri"/>
+        </w:rPr>
+      </w:pPr>
+      <w:r>
+        <w:rPr>
+          <w:rFonts w:ascii="Calibri" w:hAnsi="Calibri" w:cs="Calibri"/>
+        </w:rPr>
+        <w:t>HTML 5</w:t>
+      </w:r>
+    </w:p>
+    <w:p>
+      <w:pPr>
+        <w:pStyle w:val="ListParagraph"/>
+        <w:widowControl w:val="0"/>
+        <w:numPr>
+          <w:ilvl w:val="0"/>
+          <w:numId w:val="3"/>
+        </w:numPr>
+        <w:autoSpaceDE w:val="0"/>
+        <w:autoSpaceDN w:val="0"/>
+        <w:adjustRightInd w:val="0"/>
+        <w:spacing w:after="0" w:line="276" w:lineRule="auto"/>
+        <w:rPr>
+          <w:rFonts w:ascii="Calibri" w:hAnsi="Calibri" w:cs="Calibri"/>
+        </w:rPr>
+      </w:pPr>
+      <w:r>
+        <w:rPr>
+          <w:rFonts w:ascii="Calibri" w:hAnsi="Calibri" w:cs="Calibri"/>
+        </w:rPr>
+        <w:t>CSS 3</w:t>
+      </w:r>
+    </w:p>
+    <w:p>
+      <w:pPr>
+        <w:pStyle w:val="ListParagraph"/>
+        <w:widowControl w:val="0"/>
+        <w:numPr>
+          <w:ilvl w:val="0"/>
+          <w:numId w:val="2"/>
+        </w:numPr>
+        <w:autoSpaceDE w:val="0"/>
+        <w:autoSpaceDN w:val="0"/>
+        <w:adjustRightInd w:val="0"/>
+        <w:spacing w:after="0" w:line="276" w:lineRule="auto"/>
+        <w:rPr>
+          <w:rFonts w:ascii="Calibri" w:hAnsi="Calibri" w:cs="Calibri"/>
+        </w:rPr>
+      </w:pPr>
+      <w:r>
+        <w:rPr>
+          <w:rFonts w:ascii="Calibri" w:hAnsi="Calibri" w:cs="Calibri"/>
+        </w:rPr>
+        <w:t>Bootstrap 4</w:t>
+      </w:r>
+    </w:p>
+    <w:p>
+      <w:pPr>
+        <w:widowControl w:val="0"/>
+        <w:autoSpaceDE w:val="0"/>
+        <w:autoSpaceDN w:val="0"/>
+        <w:adjustRightInd w:val="0"/>
+        <w:spacing w:after="0" w:line="276" w:lineRule="auto"/>
+        <w:rPr>
+          <w:rFonts w:ascii="Calibri" w:hAnsi="Calibri" w:cs="Calibri"/>
+        </w:rPr>
+      </w:pPr>
+    </w:p>
+    <w:p>
+      <w:pPr>
+        <w:pStyle w:val="Heading1"/>
         <w:rPr>
           <w:b/>
           <w:bCs/>
-          <w:i/>
-          <w:iCs/>
-        </w:rPr>
-        <w:t xml:space="preserve"> Micro Service</w:t>
+        </w:rPr>
+      </w:pPr>
+      <w:r>
+        <w:rPr>
+          <w:b/>
+          <w:bCs/>
+        </w:rPr>
+        <w:t>Statement of purpose</w:t>
+      </w:r>
+    </w:p>
+    <w:p>
+      <w:pPr>
+        <w:rPr>
+          <w:sz w:val="24"/>
+          <w:szCs w:val="24"/>
+        </w:rPr>
+      </w:pPr>
+      <w:r>
+        <w:rPr>
+          <w:sz w:val="24"/>
+          <w:szCs w:val="24"/>
+        </w:rPr>
+        <w:t xml:space="preserve">Wedding App MS is an online wedding planner, it enables the user to </w:t>
+      </w:r>
+      <w:r>
+        <w:rPr>
+          <w:sz w:val="24"/>
+          <w:szCs w:val="24"/>
+        </w:rPr>
+        <w:t xml:space="preserve">explore between available wedding packages, add extra items to their desirable package, choose the drink package which suits them best and finally gets an estimated price based on their selection. This MS also enables the business owners to add, update and delete their services/packages through the admin part. </w:t>
+      </w:r>
+    </w:p>
+    <w:p>
+      <w:pPr>
+        <w:rPr>
+          <w:sz w:val="24"/>
+          <w:szCs w:val="24"/>
+        </w:rPr>
+      </w:pPr>
+      <w:r>
+        <w:rPr>
+          <w:sz w:val="24"/>
+          <w:szCs w:val="24"/>
+        </w:rPr>
+        <w:t>Wedding App MS is designed for wedding venues or related businesses. It can easily be used by users who are planning to have a wedding. It simplifies the planning procedures for both businesses and the customers. Users can combine the different wedding styles closer to their budget at the comfort of their home, instead of having hours of conversations with the wedding planners on-site.</w:t>
+      </w:r>
+    </w:p>
+    <w:p>
+      <w:pPr>
+        <w:rPr>
+          <w:sz w:val="24"/>
+          <w:szCs w:val="24"/>
+        </w:rPr>
+      </w:pPr>
+    </w:p>
+    <w:p>
+      <w:pPr>
+        <w:pStyle w:val="Heading1"/>
+        <w:rPr>
+          <w:b/>
+          <w:bCs/>
+        </w:rPr>
+      </w:pPr>
+      <w:r>
+        <w:rPr>
+          <w:b/>
+          <w:bCs/>
+        </w:rPr>
+        <w:t>Features included in the APP</w:t>
+      </w:r>
+    </w:p>
+    <w:p>
+      <w:pPr>
+        <w:rPr>
+          <w:sz w:val="24"/>
+          <w:szCs w:val="24"/>
+        </w:rPr>
+      </w:pPr>
+      <w:r>
+        <w:rPr>
+          <w:sz w:val="24"/>
+          <w:szCs w:val="24"/>
+        </w:rPr>
+        <w:t>The Wedding app MS consists of several Html pages. The main page is for navigation purposes. It welcomes the users, and users can navigate through the different pages with the navigation bar provided. Also, there is a button provided that will redirect to the admin side. The admin side is for administration purposes, businesses can use this button to access the data management pages.</w:t>
+      </w:r>
+    </w:p>
+    <w:p>
+      <w:pPr>
+        <w:pStyle w:val="Heading2"/>
+        <w:rPr>
+          <w:b/>
+          <w:bCs/>
+        </w:rPr>
+      </w:pPr>
+      <w:r>
+        <w:rPr>
+          <w:b/>
+          <w:bCs/>
+        </w:rPr>
+        <w:lastRenderedPageBreak/>
+        <w:t xml:space="preserve">Customer side </w:t>
+      </w:r>
+    </w:p>
+    <w:p>
+      <w:pPr>
+        <w:rPr>
+          <w:rFonts w:ascii="Calibri" w:hAnsi="Calibri" w:cs="Calibri"/>
+          <w:color w:val="222222"/>
+          <w:sz w:val="24"/>
+          <w:szCs w:val="24"/>
+          <w:shd w:val="clear" w:color="auto" w:fill="FFFFFF"/>
+        </w:rPr>
+      </w:pPr>
+      <w:r>
+        <w:rPr>
+          <w:rFonts w:ascii="Calibri" w:hAnsi="Calibri" w:cs="Calibri"/>
+          <w:color w:val="222222"/>
+          <w:sz w:val="24"/>
+          <w:szCs w:val="24"/>
+          <w:shd w:val="clear" w:color="auto" w:fill="FFFFFF"/>
+        </w:rPr>
+        <w:t>“Our packages” link provided in the nav bar, will redirect the user to the list of the packages. Wedding packages, Add-ons, and drink packages available can be seen on this page. Users can choose each package by the drop-down list provided below the lists. If the user does not choose any item, the first option will be chosen by default. And finally, at the bottom of the page, the number of guests should be entered. This number is required and cannot be negative.</w:t>
+      </w:r>
+      <w:r>
+        <w:rPr>
+          <w:rFonts w:ascii="Calibri" w:hAnsi="Calibri" w:cs="Calibri"/>
+          <w:color w:val="222222"/>
+          <w:sz w:val="24"/>
+          <w:szCs w:val="24"/>
+          <w:shd w:val="clear" w:color="auto" w:fill="FFFFFF"/>
+        </w:rPr>
+        <w:t xml:space="preserve"> Then by entering submit user will be redirected to the result page.</w:t>
+      </w:r>
+    </w:p>
+    <w:p>
+      <w:r>
+        <w:rPr>
+          <w:rFonts w:ascii="Calibri" w:hAnsi="Calibri" w:cs="Calibri"/>
+          <w:color w:val="222222"/>
+          <w:sz w:val="24"/>
+          <w:szCs w:val="24"/>
+          <w:shd w:val="clear" w:color="auto" w:fill="FFFFFF"/>
+        </w:rPr>
+        <w:t>In the resalt page the total price will be printed for the user along with a thank you message. User can continue to navigate through</w:t>
+      </w:r>
+      <w:r>
+        <w:rPr>
+          <w:rFonts w:ascii="Calibri" w:hAnsi="Calibri" w:cs="Calibri"/>
+          <w:color w:val="222222"/>
+          <w:shd w:val="clear" w:color="auto" w:fill="FFFFFF"/>
+        </w:rPr>
+        <w:t xml:space="preserve"> the site by the navigation bar to go back to the different pages or exit the application.</w:t>
+      </w:r>
+    </w:p>
+    <w:p>
+      <w:pPr>
+        <w:pStyle w:val="Heading2"/>
+        <w:rPr>
+          <w:b/>
+          <w:bCs/>
+        </w:rPr>
+      </w:pPr>
+      <w:r>
+        <w:rPr>
+          <w:b/>
+          <w:bCs/>
+        </w:rPr>
+        <w:t>Admin side</w:t>
+      </w:r>
+    </w:p>
+    <w:p>
+      <w:pPr>
+        <w:rPr>
+          <w:sz w:val="24"/>
+          <w:szCs w:val="24"/>
+        </w:rPr>
+      </w:pPr>
+      <w:r>
+        <w:rPr>
+          <w:sz w:val="24"/>
+          <w:szCs w:val="24"/>
+        </w:rPr>
+        <w:t xml:space="preserve">By pressing the blue admin button provided </w:t>
+      </w:r>
+      <w:r>
+        <w:rPr>
+          <w:sz w:val="24"/>
+          <w:szCs w:val="24"/>
+        </w:rPr>
+        <w:t>in the top left of the page, you can be navigated to the admin data management system, where they can play around with data stored in the database.</w:t>
+      </w:r>
+    </w:p>
+    <w:p>
+      <w:pPr>
+        <w:rPr>
+          <w:sz w:val="24"/>
+          <w:szCs w:val="24"/>
+        </w:rPr>
+      </w:pPr>
+      <w:r>
+        <w:rPr>
+          <w:sz w:val="24"/>
+          <w:szCs w:val="24"/>
+        </w:rPr>
+        <w:t xml:space="preserve">There are different pages available in this part which can be accessed through the navigation bar provided </w:t>
+      </w:r>
+      <w:r>
+        <w:rPr>
+          <w:sz w:val="24"/>
+          <w:szCs w:val="24"/>
+        </w:rPr>
+        <w:t>on</w:t>
+      </w:r>
+      <w:r>
+        <w:rPr>
+          <w:sz w:val="24"/>
+          <w:szCs w:val="24"/>
+        </w:rPr>
+        <w:t xml:space="preserve"> each page. Note that this navigation bar is different from the one available </w:t>
+      </w:r>
+      <w:r>
+        <w:rPr>
+          <w:sz w:val="24"/>
+          <w:szCs w:val="24"/>
+        </w:rPr>
+        <w:t>on the</w:t>
+      </w:r>
+      <w:r>
+        <w:rPr>
+          <w:sz w:val="24"/>
+          <w:szCs w:val="24"/>
+        </w:rPr>
+        <w:t xml:space="preserve"> user side.</w:t>
+      </w:r>
+    </w:p>
+    <w:p>
+      <w:pPr>
+        <w:rPr>
+          <w:sz w:val="24"/>
+          <w:szCs w:val="24"/>
+        </w:rPr>
+      </w:pPr>
+      <w:r>
+        <w:rPr>
+          <w:sz w:val="24"/>
+          <w:szCs w:val="24"/>
+        </w:rPr>
+        <w:t xml:space="preserve">The </w:t>
+      </w:r>
+      <w:r>
+        <w:rPr>
+          <w:sz w:val="24"/>
+          <w:szCs w:val="24"/>
+        </w:rPr>
+        <w:t xml:space="preserve">“Wedding packages” link </w:t>
+      </w:r>
+      <w:r>
+        <w:rPr>
+          <w:sz w:val="24"/>
+          <w:szCs w:val="24"/>
+        </w:rPr>
+        <w:t>redirects</w:t>
+      </w:r>
+      <w:r>
+        <w:rPr>
+          <w:sz w:val="24"/>
+          <w:szCs w:val="24"/>
+        </w:rPr>
+        <w:t xml:space="preserve"> to the list of the available packages. There are buttons to add, update or delete the packages. </w:t>
+      </w:r>
+    </w:p>
+    <w:p>
+      <w:pPr>
+        <w:rPr>
+          <w:sz w:val="24"/>
+          <w:szCs w:val="24"/>
+        </w:rPr>
+      </w:pPr>
+      <w:r>
+        <w:rPr>
+          <w:sz w:val="24"/>
+          <w:szCs w:val="24"/>
+        </w:rPr>
+        <w:t xml:space="preserve">The </w:t>
+      </w:r>
+      <w:r>
+        <w:rPr>
+          <w:sz w:val="24"/>
+          <w:szCs w:val="24"/>
+        </w:rPr>
+        <w:t>“Drink Packages” and “Add-Ons” links also will redirect to their relative pages and admin will be able to manipulate the data related to these parts.</w:t>
+      </w:r>
+    </w:p>
+    <w:p>
+      <w:pPr>
+        <w:rPr>
+          <w:sz w:val="24"/>
+          <w:szCs w:val="24"/>
+        </w:rPr>
+      </w:pPr>
+      <w:r>
+        <w:rPr>
+          <w:sz w:val="24"/>
+          <w:szCs w:val="24"/>
+        </w:rPr>
+        <w:t>There are several additional links and buttons available, which are for designing purposes and do not have actual functionality. These links are the Log In button located in the top-right of the pages, about us and, contact us that can be seen in the nav bar.</w:t>
       </w:r>
     </w:p>
     <w:p/>
+    <w:p>
+      <w:pPr>
+        <w:pStyle w:val="Heading1"/>
+        <w:rPr>
+          <w:b/>
+          <w:bCs/>
+        </w:rPr>
+      </w:pPr>
+      <w:r>
+        <w:rPr>
+          <w:b/>
+          <w:bCs/>
+        </w:rPr>
+        <w:t>I</w:t>
+      </w:r>
+      <w:r>
+        <w:rPr>
+          <w:b/>
+          <w:bCs/>
+        </w:rPr>
+        <w:t>mplementation plan</w:t>
+      </w:r>
+    </w:p>
+    <w:p>
+      <w:pPr>
+        <w:pStyle w:val="ListParagraph"/>
+        <w:numPr>
+          <w:ilvl w:val="0"/>
+          <w:numId w:val="4"/>
+        </w:numPr>
+        <w:rPr>
+          <w:sz w:val="24"/>
+          <w:szCs w:val="24"/>
+        </w:rPr>
+      </w:pPr>
+      <w:r>
+        <w:rPr>
+          <w:sz w:val="24"/>
+          <w:szCs w:val="24"/>
+        </w:rPr>
+        <w:t xml:space="preserve">I start this MS by creating an empty maven project with </w:t>
+      </w:r>
+      <w:r>
+        <w:rPr>
+          <w:sz w:val="24"/>
+          <w:szCs w:val="24"/>
+        </w:rPr>
+        <w:t xml:space="preserve">the </w:t>
+      </w:r>
+      <w:r>
+        <w:rPr>
+          <w:sz w:val="24"/>
+          <w:szCs w:val="24"/>
+        </w:rPr>
+        <w:t>spring initializer</w:t>
+      </w:r>
+    </w:p>
+    <w:p>
+      <w:pPr>
+        <w:pStyle w:val="ListParagraph"/>
+        <w:numPr>
+          <w:ilvl w:val="0"/>
+          <w:numId w:val="4"/>
+        </w:numPr>
+        <w:rPr>
+          <w:sz w:val="24"/>
+          <w:szCs w:val="24"/>
+        </w:rPr>
+      </w:pPr>
+      <w:r>
+        <w:rPr>
+          <w:sz w:val="24"/>
+          <w:szCs w:val="24"/>
+        </w:rPr>
+        <w:t>The required dependencies added,</w:t>
+      </w:r>
+      <w:r>
+        <w:rPr>
+          <w:sz w:val="24"/>
+          <w:szCs w:val="24"/>
+        </w:rPr>
+        <w:t xml:space="preserve"> which are listed below</w:t>
+      </w:r>
+    </w:p>
+    <w:p>
+      <w:pPr>
+        <w:pStyle w:val="ListParagraph"/>
+        <w:numPr>
+          <w:ilvl w:val="0"/>
+          <w:numId w:val="5"/>
+        </w:numPr>
+        <w:rPr>
+          <w:sz w:val="24"/>
+          <w:szCs w:val="24"/>
+        </w:rPr>
+      </w:pPr>
+      <w:r>
+        <w:rPr>
+          <w:sz w:val="24"/>
+          <w:szCs w:val="24"/>
+        </w:rPr>
+        <w:t>Spring We</w:t>
+      </w:r>
+      <w:r>
+        <w:rPr>
+          <w:sz w:val="24"/>
+          <w:szCs w:val="24"/>
+        </w:rPr>
+        <w:t xml:space="preserve">b: </w:t>
+      </w:r>
+      <w:r>
+        <w:rPr>
+          <w:sz w:val="24"/>
+          <w:szCs w:val="24"/>
+        </w:rPr>
+        <w:t>Build web, including RESTful, applications using Spring MVC. Uses Apache Tomcat as the default embedded container.</w:t>
+      </w:r>
+    </w:p>
+    <w:p>
+      <w:pPr>
+        <w:pStyle w:val="ListParagraph"/>
+        <w:numPr>
+          <w:ilvl w:val="0"/>
+          <w:numId w:val="5"/>
+        </w:numPr>
+        <w:rPr>
+          <w:sz w:val="24"/>
+          <w:szCs w:val="24"/>
+        </w:rPr>
+      </w:pPr>
+      <w:r>
+        <w:rPr>
+          <w:sz w:val="24"/>
+          <w:szCs w:val="24"/>
+        </w:rPr>
+        <w:t>Spring Data JPA</w:t>
+      </w:r>
+      <w:r>
+        <w:rPr>
+          <w:sz w:val="24"/>
+          <w:szCs w:val="24"/>
+        </w:rPr>
+        <w:t xml:space="preserve">: </w:t>
+      </w:r>
+      <w:r>
+        <w:rPr>
+          <w:sz w:val="24"/>
+          <w:szCs w:val="24"/>
+        </w:rPr>
+        <w:t>Persist data in SQL stores with Java Persistence API using Spring Data and Hibernate.</w:t>
+      </w:r>
+    </w:p>
+    <w:p>
+      <w:pPr>
+        <w:pStyle w:val="ListParagraph"/>
+        <w:numPr>
+          <w:ilvl w:val="0"/>
+          <w:numId w:val="5"/>
+        </w:numPr>
+        <w:rPr>
+          <w:sz w:val="24"/>
+          <w:szCs w:val="24"/>
+        </w:rPr>
+      </w:pPr>
+      <w:r>
+        <w:rPr>
+          <w:sz w:val="24"/>
+          <w:szCs w:val="24"/>
+        </w:rPr>
+        <w:t>H2 Database</w:t>
+      </w:r>
+      <w:r>
+        <w:rPr>
+          <w:sz w:val="24"/>
+          <w:szCs w:val="24"/>
+        </w:rPr>
+        <w:t xml:space="preserve">: </w:t>
+      </w:r>
+      <w:r>
+        <w:rPr>
+          <w:sz w:val="24"/>
+          <w:szCs w:val="24"/>
+        </w:rPr>
+        <w:t xml:space="preserve">Provides a fast in-memory database that supports JDBC API and R2DBC access, with a small (2mb) footprint. Supports embedded and server modes as well as a </w:t>
+      </w:r>
+      <w:r>
+        <w:rPr>
+          <w:sz w:val="24"/>
+          <w:szCs w:val="24"/>
+        </w:rPr>
+        <w:t>browser-based</w:t>
+      </w:r>
+      <w:r>
+        <w:rPr>
+          <w:sz w:val="24"/>
+          <w:szCs w:val="24"/>
+        </w:rPr>
+        <w:t xml:space="preserve"> console application.</w:t>
+      </w:r>
+    </w:p>
+    <w:p>
+      <w:pPr>
+        <w:pStyle w:val="ListParagraph"/>
+        <w:numPr>
+          <w:ilvl w:val="0"/>
+          <w:numId w:val="5"/>
+        </w:numPr>
+        <w:rPr>
+          <w:sz w:val="24"/>
+          <w:szCs w:val="24"/>
+        </w:rPr>
+      </w:pPr>
+      <w:r>
+        <w:rPr>
+          <w:sz w:val="24"/>
+          <w:szCs w:val="24"/>
+        </w:rPr>
+        <w:t>Thyme leaf</w:t>
+      </w:r>
+      <w:r>
+        <w:rPr>
+          <w:sz w:val="24"/>
+          <w:szCs w:val="24"/>
+        </w:rPr>
+        <w:t xml:space="preserve">: </w:t>
+      </w:r>
+      <w:r>
+        <w:rPr>
+          <w:sz w:val="24"/>
+          <w:szCs w:val="24"/>
+        </w:rPr>
+        <w:t>modern server-side Java template engine for both web and standalone environments. Allows HTML to be correctly displayed in browsers and as static prototypes.</w:t>
+      </w:r>
+    </w:p>
+    <w:p>
+      <w:pPr>
+        <w:pStyle w:val="ListParagraph"/>
+        <w:numPr>
+          <w:ilvl w:val="0"/>
+          <w:numId w:val="5"/>
+        </w:numPr>
+        <w:rPr>
+          <w:sz w:val="24"/>
+          <w:szCs w:val="24"/>
+        </w:rPr>
+      </w:pPr>
+      <w:r>
+        <w:rPr>
+          <w:sz w:val="24"/>
+          <w:szCs w:val="24"/>
+        </w:rPr>
+        <w:t>Junit 5 for performing the developer-side testing</w:t>
+      </w:r>
+    </w:p>
+    <w:p>
+      <w:pPr>
+        <w:pStyle w:val="ListParagraph"/>
+        <w:numPr>
+          <w:ilvl w:val="0"/>
+          <w:numId w:val="4"/>
+        </w:numPr>
+        <w:rPr>
+          <w:sz w:val="24"/>
+          <w:szCs w:val="24"/>
+        </w:rPr>
+      </w:pPr>
+      <w:r>
+        <w:rPr>
+          <w:sz w:val="24"/>
+          <w:szCs w:val="24"/>
+        </w:rPr>
+        <w:lastRenderedPageBreak/>
+        <w:t>Git hub repository created and initialized along with the first commit</w:t>
+      </w:r>
+    </w:p>
+    <w:p>
+      <w:pPr>
+        <w:pStyle w:val="ListParagraph"/>
+        <w:numPr>
+          <w:ilvl w:val="0"/>
+          <w:numId w:val="4"/>
+        </w:numPr>
+        <w:rPr>
+          <w:sz w:val="24"/>
+          <w:szCs w:val="24"/>
+        </w:rPr>
+      </w:pPr>
+      <w:r>
+        <w:rPr>
+          <w:sz w:val="24"/>
+          <w:szCs w:val="24"/>
+        </w:rPr>
+        <w:t>Regular commits were made to perform the version control</w:t>
+      </w:r>
+    </w:p>
+    <w:p>
+      <w:pPr>
+        <w:pStyle w:val="ListParagraph"/>
+        <w:numPr>
+          <w:ilvl w:val="0"/>
+          <w:numId w:val="4"/>
+        </w:numPr>
+        <w:rPr>
+          <w:sz w:val="24"/>
+          <w:szCs w:val="24"/>
+        </w:rPr>
+      </w:pPr>
+      <w:r>
+        <w:rPr>
+          <w:sz w:val="24"/>
+          <w:szCs w:val="24"/>
+        </w:rPr>
+        <w:t>The pl</w:t>
+      </w:r>
+      <w:r>
+        <w:rPr>
+          <w:sz w:val="24"/>
+          <w:szCs w:val="24"/>
+        </w:rPr>
+        <w:t>anning and designing phase started to gain a better understanding of the project</w:t>
+      </w:r>
+    </w:p>
+    <w:p>
+      <w:pPr>
+        <w:pStyle w:val="ListParagraph"/>
+        <w:numPr>
+          <w:ilvl w:val="0"/>
+          <w:numId w:val="4"/>
+        </w:numPr>
+        <w:rPr>
+          <w:sz w:val="24"/>
+          <w:szCs w:val="24"/>
+        </w:rPr>
+      </w:pPr>
+      <w:r>
+        <w:rPr>
+          <w:sz w:val="24"/>
+          <w:szCs w:val="24"/>
+        </w:rPr>
+        <w:t>Model</w:t>
+      </w:r>
+      <w:r>
+        <w:rPr>
+          <w:sz w:val="24"/>
+          <w:szCs w:val="24"/>
+        </w:rPr>
+        <w:t>s,</w:t>
+      </w:r>
+      <w:r>
+        <w:rPr>
+          <w:sz w:val="24"/>
+          <w:szCs w:val="24"/>
+        </w:rPr>
+        <w:t xml:space="preserve"> classes</w:t>
+      </w:r>
+      <w:r>
+        <w:rPr>
+          <w:sz w:val="24"/>
+          <w:szCs w:val="24"/>
+        </w:rPr>
+        <w:t>, and packages</w:t>
+      </w:r>
+      <w:r>
+        <w:rPr>
+          <w:sz w:val="24"/>
+          <w:szCs w:val="24"/>
+        </w:rPr>
+        <w:t xml:space="preserve"> were implemented which are as follow:</w:t>
+      </w:r>
+    </w:p>
+    <w:p>
+      <w:pPr>
+        <w:pStyle w:val="Heading3"/>
+        <w:ind w:firstLine="360"/>
+        <w:rPr>
+          <w:b/>
+          <w:bCs/>
+        </w:rPr>
+      </w:pPr>
+      <w:r>
+        <w:rPr>
+          <w:b/>
+          <w:bCs/>
+        </w:rPr>
+        <w:t>Models and classes</w:t>
+      </w:r>
+    </w:p>
+    <w:p>
+      <w:pPr>
+        <w:pStyle w:val="ListParagraph"/>
+        <w:widowControl w:val="0"/>
+        <w:numPr>
+          <w:ilvl w:val="0"/>
+          <w:numId w:val="5"/>
+        </w:numPr>
+        <w:tabs>
+          <w:tab w:val="left" w:pos="142"/>
+        </w:tabs>
+        <w:autoSpaceDE w:val="0"/>
+        <w:autoSpaceDN w:val="0"/>
+        <w:adjustRightInd w:val="0"/>
+        <w:spacing w:after="0" w:line="276" w:lineRule="auto"/>
+        <w:rPr>
+          <w:rFonts w:ascii="Calibri" w:hAnsi="Calibri" w:cs="Calibri"/>
+        </w:rPr>
+      </w:pPr>
+      <w:r>
+        <w:t>Wedding packages</w:t>
+      </w:r>
+      <w:r>
+        <w:t xml:space="preserve">: </w:t>
+      </w:r>
+      <w:r>
+        <w:rPr>
+          <w:rFonts w:ascii="Calibri" w:hAnsi="Calibri" w:cs="Calibri"/>
+        </w:rPr>
+        <w:t>This class is a model class for wedding packages. Which stores the package id, hour (the length of the function</w:t>
+      </w:r>
+      <w:r>
+        <w:rPr>
+          <w:rFonts w:ascii="Calibri" w:hAnsi="Calibri" w:cs="Calibri"/>
+        </w:rPr>
+        <w:t>),</w:t>
+      </w:r>
+      <w:r>
+        <w:rPr>
+          <w:rFonts w:ascii="Calibri" w:hAnsi="Calibri" w:cs="Calibri"/>
+        </w:rPr>
+        <w:t xml:space="preserve"> Style of the wedding, and the price of each package. </w:t>
+      </w:r>
+    </w:p>
+    <w:p>
+      <w:pPr>
+        <w:pStyle w:val="ListParagraph"/>
+        <w:widowControl w:val="0"/>
+        <w:numPr>
+          <w:ilvl w:val="0"/>
+          <w:numId w:val="5"/>
+        </w:numPr>
+        <w:autoSpaceDE w:val="0"/>
+        <w:autoSpaceDN w:val="0"/>
+        <w:adjustRightInd w:val="0"/>
+        <w:spacing w:after="0" w:line="276" w:lineRule="auto"/>
+        <w:rPr>
+          <w:rFonts w:ascii="Calibri" w:hAnsi="Calibri" w:cs="Calibri"/>
+        </w:rPr>
+      </w:pPr>
+      <w:r>
+        <w:t>Drink packages</w:t>
+      </w:r>
+      <w:r>
+        <w:t xml:space="preserve">: </w:t>
+      </w:r>
+      <w:r>
+        <w:t xml:space="preserve">The </w:t>
+      </w:r>
+      <w:r>
+        <w:rPr>
+          <w:rFonts w:ascii="Calibri" w:hAnsi="Calibri" w:cs="Calibri"/>
+        </w:rPr>
+        <w:t>Drink packages class is another model class to store each drink package; this class includes the drink package's id</w:t>
+      </w:r>
+      <w:r>
+        <w:rPr>
+          <w:rFonts w:ascii="Calibri" w:hAnsi="Calibri" w:cs="Calibri"/>
+        </w:rPr>
+        <w:t>(auto-generated)</w:t>
+      </w:r>
+      <w:r>
+        <w:rPr>
+          <w:rFonts w:ascii="Calibri" w:hAnsi="Calibri" w:cs="Calibri"/>
+        </w:rPr>
+        <w:t>, price, name, and detail.</w:t>
+      </w:r>
+    </w:p>
+    <w:p>
+      <w:pPr>
+        <w:pStyle w:val="ListParagraph"/>
+        <w:widowControl w:val="0"/>
+        <w:numPr>
+          <w:ilvl w:val="0"/>
+          <w:numId w:val="5"/>
+        </w:numPr>
+        <w:autoSpaceDE w:val="0"/>
+        <w:autoSpaceDN w:val="0"/>
+        <w:adjustRightInd w:val="0"/>
+        <w:spacing w:after="0" w:line="276" w:lineRule="auto"/>
+      </w:pPr>
+      <w:r>
+        <w:t>Add-</w:t>
+      </w:r>
+      <w:r>
+        <w:t xml:space="preserve">Ons: </w:t>
+      </w:r>
+      <w:r>
+        <w:rPr>
+          <w:rFonts w:ascii="Calibri" w:hAnsi="Calibri" w:cs="Calibri"/>
+        </w:rPr>
+        <w:t xml:space="preserve">The class add-on also is a model class </w:t>
+      </w:r>
+      <w:r>
+        <w:rPr>
+          <w:rFonts w:ascii="Calibri" w:hAnsi="Calibri" w:cs="Calibri"/>
+        </w:rPr>
+        <w:t>That</w:t>
+      </w:r>
+      <w:r>
+        <w:rPr>
+          <w:rFonts w:ascii="Calibri" w:hAnsi="Calibri" w:cs="Calibri"/>
+        </w:rPr>
+        <w:t xml:space="preserve"> is used to store the add-on id</w:t>
+      </w:r>
+      <w:r>
+        <w:rPr>
+          <w:rFonts w:ascii="Calibri" w:hAnsi="Calibri" w:cs="Calibri"/>
+        </w:rPr>
+        <w:t xml:space="preserve"> which is auto-generated</w:t>
+      </w:r>
+      <w:r>
+        <w:rPr>
+          <w:rFonts w:ascii="Calibri" w:hAnsi="Calibri" w:cs="Calibri"/>
+        </w:rPr>
+        <w:t>, name, price, and detail.</w:t>
+      </w:r>
+    </w:p>
+    <w:p>
+      <w:pPr>
+        <w:pStyle w:val="Heading3"/>
+        <w:rPr>
+          <w:b/>
+          <w:bCs/>
+        </w:rPr>
+      </w:pPr>
+      <w:r>
+        <w:rPr>
+          <w:b/>
+          <w:bCs/>
+        </w:rPr>
+        <w:t xml:space="preserve">      </w:t>
+      </w:r>
+      <w:r>
+        <w:rPr>
+          <w:b/>
+          <w:bCs/>
+        </w:rPr>
+        <w:t>Packages</w:t>
+      </w:r>
+    </w:p>
+    <w:p>
+      <w:pPr>
+        <w:pStyle w:val="ListParagraph"/>
+        <w:numPr>
+          <w:ilvl w:val="0"/>
+          <w:numId w:val="5"/>
+        </w:numPr>
+      </w:pPr>
+      <w:r>
+        <w:t>WeddingAppSpringboot.controller:</w:t>
+      </w:r>
+      <w:r>
+        <w:t xml:space="preserve"> </w:t>
+      </w:r>
+      <w:r>
+        <w:t>The controller controls the data flow into model object and updates the view whenever data changes.</w:t>
+      </w:r>
+    </w:p>
+    <w:p>
+      <w:pPr>
+        <w:pStyle w:val="ListParagraph"/>
+        <w:numPr>
+          <w:ilvl w:val="0"/>
+          <w:numId w:val="5"/>
+        </w:numPr>
+      </w:pPr>
+      <w:r>
+        <w:t>WeddingAppSpringboot</w:t>
+      </w:r>
+      <w:r>
+        <w:t>.model: Which includes the model classes mentioned above</w:t>
+      </w:r>
+    </w:p>
+    <w:p>
+      <w:pPr>
+        <w:pStyle w:val="ListParagraph"/>
+        <w:numPr>
+          <w:ilvl w:val="0"/>
+          <w:numId w:val="5"/>
+        </w:numPr>
+      </w:pPr>
+      <w:r>
+        <w:t>WeddingAppSpringboot</w:t>
+      </w:r>
+      <w:r>
+        <w:t>.repository</w:t>
+      </w:r>
+      <w:r>
+        <w:t xml:space="preserve">: </w:t>
+      </w:r>
+      <w:r>
+        <w:t>The Spring Data JPA simplifies the development of Spring applications that use JPA technology. With Spring Data, we define a repository interface for each domain entity in the application. A repository contains methods for performing CRUD operations</w:t>
+      </w:r>
+    </w:p>
+    <w:p>
+      <w:pPr>
+        <w:pStyle w:val="ListParagraph"/>
+        <w:numPr>
+          <w:ilvl w:val="0"/>
+          <w:numId w:val="5"/>
+        </w:numPr>
+      </w:pPr>
+      <w:r>
+        <w:t>WeddingAppSpringboot</w:t>
+      </w:r>
+      <w:r>
+        <w:t>.service</w:t>
+      </w:r>
+      <w:r>
+        <w:t>: which contains all the methods required for adding, updating, deleting, and manipulating data which is later called in the controller</w:t>
+      </w:r>
+    </w:p>
+    <w:p>
+      <w:pPr>
+        <w:pStyle w:val="ListParagraph"/>
+        <w:numPr>
+          <w:ilvl w:val="0"/>
+          <w:numId w:val="4"/>
+        </w:numPr>
+      </w:pPr>
+      <w:r>
+        <w:t>List of methods used in service class:</w:t>
+      </w:r>
+    </w:p>
+    <w:p>
+      <w:pPr>
+        <w:pStyle w:val="ListParagraph"/>
+        <w:numPr>
+          <w:ilvl w:val="0"/>
+          <w:numId w:val="5"/>
+        </w:numPr>
+      </w:pPr>
+      <w:proofErr w:type="gramStart"/>
+      <w:r>
+        <w:t>getAllWeddingPackages(</w:t>
+      </w:r>
+      <w:proofErr w:type="gramEnd"/>
+      <w:r>
+        <w:t>)</w:t>
+      </w:r>
+      <w:r>
+        <w:t>; returns a list of Wedding packages</w:t>
+      </w:r>
+    </w:p>
+    <w:p>
+      <w:pPr>
+        <w:pStyle w:val="ListParagraph"/>
+        <w:numPr>
+          <w:ilvl w:val="0"/>
+          <w:numId w:val="5"/>
+        </w:numPr>
+      </w:pPr>
+      <w:proofErr w:type="spellStart"/>
+      <w:proofErr w:type="gramStart"/>
+      <w:r>
+        <w:t>getAllDrinkPackages</w:t>
+      </w:r>
+      <w:proofErr w:type="spellEnd"/>
+      <w:r>
+        <w:t>(</w:t>
+      </w:r>
+      <w:proofErr w:type="gramEnd"/>
+      <w:r>
+        <w:t>)</w:t>
+      </w:r>
+      <w:r>
+        <w:t xml:space="preserve">; </w:t>
+      </w:r>
+      <w:r>
+        <w:t xml:space="preserve">returns a list of </w:t>
+      </w:r>
+      <w:r>
+        <w:t>Drink</w:t>
+      </w:r>
+      <w:r>
+        <w:t xml:space="preserve"> packages</w:t>
+      </w:r>
+    </w:p>
+    <w:p>
+      <w:pPr>
+        <w:pStyle w:val="ListParagraph"/>
+        <w:numPr>
+          <w:ilvl w:val="0"/>
+          <w:numId w:val="5"/>
+        </w:numPr>
+      </w:pPr>
+      <w:proofErr w:type="spellStart"/>
+      <w:proofErr w:type="gramStart"/>
+      <w:r>
+        <w:t>getAllAddOns</w:t>
+      </w:r>
+      <w:proofErr w:type="spellEnd"/>
+      <w:r>
+        <w:t>(</w:t>
+      </w:r>
+      <w:proofErr w:type="gramEnd"/>
+      <w:r>
+        <w:t>)</w:t>
+      </w:r>
+      <w:r>
+        <w:t xml:space="preserve">; </w:t>
+      </w:r>
+      <w:r>
+        <w:t xml:space="preserve">returns a list of </w:t>
+      </w:r>
+      <w:r>
+        <w:t>Add-ons</w:t>
+      </w:r>
+    </w:p>
+    <w:p>
+      <w:pPr>
+        <w:pStyle w:val="ListParagraph"/>
+        <w:numPr>
+          <w:ilvl w:val="0"/>
+          <w:numId w:val="5"/>
+        </w:numPr>
+      </w:pPr>
+      <w:proofErr w:type="spellStart"/>
+      <w:proofErr w:type="gramStart"/>
+      <w:r>
+        <w:t>updateWeddingPackage</w:t>
+      </w:r>
+      <w:proofErr w:type="spellEnd"/>
+      <w:r>
+        <w:t>(</w:t>
+      </w:r>
+      <w:proofErr w:type="spellStart"/>
+      <w:proofErr w:type="gramEnd"/>
+      <w:r>
+        <w:t>WeddingPackage</w:t>
+      </w:r>
+      <w:proofErr w:type="spellEnd"/>
+      <w:r>
+        <w:t xml:space="preserve"> </w:t>
+      </w:r>
+      <w:proofErr w:type="spellStart"/>
+      <w:r>
+        <w:t>weddingPackage</w:t>
+      </w:r>
+      <w:proofErr w:type="spellEnd"/>
+      <w:r>
+        <w:t>)</w:t>
+      </w:r>
+      <w:r>
+        <w:t>;</w:t>
+      </w:r>
+    </w:p>
+    <w:p>
+      <w:pPr>
+        <w:pStyle w:val="ListParagraph"/>
+        <w:numPr>
+          <w:ilvl w:val="0"/>
+          <w:numId w:val="5"/>
+        </w:numPr>
+      </w:pPr>
+      <w:proofErr w:type="spellStart"/>
+      <w:proofErr w:type="gramStart"/>
+      <w:r>
+        <w:t>updateDrinkPackage</w:t>
+      </w:r>
+      <w:proofErr w:type="spellEnd"/>
+      <w:r>
+        <w:t>(</w:t>
+      </w:r>
+      <w:proofErr w:type="spellStart"/>
+      <w:proofErr w:type="gramEnd"/>
+      <w:r>
+        <w:t>DrinkPackage</w:t>
+      </w:r>
+      <w:proofErr w:type="spellEnd"/>
+      <w:r>
+        <w:t xml:space="preserve"> </w:t>
+      </w:r>
+      <w:proofErr w:type="spellStart"/>
+      <w:r>
+        <w:t>drinkPackage</w:t>
+      </w:r>
+      <w:proofErr w:type="spellEnd"/>
+      <w:r>
+        <w:t>)</w:t>
+      </w:r>
+      <w:r>
+        <w:t>;</w:t>
+      </w:r>
+    </w:p>
+    <w:p>
+      <w:pPr>
+        <w:pStyle w:val="ListParagraph"/>
+        <w:numPr>
+          <w:ilvl w:val="0"/>
+          <w:numId w:val="5"/>
+        </w:numPr>
+      </w:pPr>
+      <w:proofErr w:type="spellStart"/>
+      <w:proofErr w:type="gramStart"/>
+      <w:r>
+        <w:t>updateAddOn</w:t>
+      </w:r>
+      <w:proofErr w:type="spellEnd"/>
+      <w:r>
+        <w:t>(</w:t>
+      </w:r>
+      <w:proofErr w:type="spellStart"/>
+      <w:proofErr w:type="gramEnd"/>
+      <w:r>
+        <w:t>AddOn</w:t>
+      </w:r>
+      <w:proofErr w:type="spellEnd"/>
+      <w:r>
+        <w:t xml:space="preserve"> </w:t>
+      </w:r>
+      <w:proofErr w:type="spellStart"/>
+      <w:r>
+        <w:t>addOn</w:t>
+      </w:r>
+      <w:proofErr w:type="spellEnd"/>
+      <w:r>
+        <w:t>)</w:t>
+      </w:r>
+      <w:r>
+        <w:t>;</w:t>
+      </w:r>
+    </w:p>
+    <w:p>
+      <w:pPr>
+        <w:pStyle w:val="ListParagraph"/>
+        <w:numPr>
+          <w:ilvl w:val="0"/>
+          <w:numId w:val="4"/>
+        </w:numPr>
+      </w:pPr>
+      <w:r>
+        <w:t xml:space="preserve">List of methods used in Controller: </w:t>
+      </w:r>
+    </w:p>
+    <w:p>
+      <w:pPr>
+        <w:pStyle w:val="ListParagraph"/>
+      </w:pPr>
+    </w:p>
+    <w:p>
+      <w:pPr>
+        <w:pStyle w:val="ListParagraph"/>
+      </w:pPr>
+    </w:p>
+    <w:p>
+      <w:pPr>
+        <w:pStyle w:val="ListParagraph"/>
+      </w:pPr>
+    </w:p>
+    <w:p>
+      <w:pPr>
+        <w:pStyle w:val="ListParagraph"/>
+      </w:pPr>
+    </w:p>
+    <w:p>
+      <w:pPr>
+        <w:pStyle w:val="ListParagraph"/>
+      </w:pPr>
+    </w:p>
+    <w:p>
+      <w:pPr>
+        <w:pStyle w:val="ListParagraph"/>
+        <w:numPr>
+          <w:ilvl w:val="0"/>
+          <w:numId w:val="4"/>
+        </w:numPr>
+      </w:pPr>
+      <w:r>
+        <w:t>Regular commits were made in the git hub repository to maintain the version control</w:t>
+      </w:r>
+    </w:p>
+    <w:p>
+      <w:pPr>
+        <w:pStyle w:val="ListParagraph"/>
+        <w:numPr>
+          <w:ilvl w:val="0"/>
+          <w:numId w:val="4"/>
+        </w:numPr>
+      </w:pPr>
+      <w:r>
+        <w:t xml:space="preserve">The h2 data base were connected and customized in the </w:t>
+      </w:r>
+      <w:proofErr w:type="spellStart"/>
+      <w:proofErr w:type="gramStart"/>
+      <w:r>
+        <w:t>application.properties</w:t>
+      </w:r>
+      <w:proofErr w:type="spellEnd"/>
+      <w:proofErr w:type="gramEnd"/>
+    </w:p>
+    <w:p>
+      <w:pPr>
+        <w:pStyle w:val="ListParagraph"/>
+        <w:numPr>
+          <w:ilvl w:val="0"/>
+          <w:numId w:val="4"/>
+        </w:numPr>
+      </w:pPr>
+      <w:r>
+        <w:t>A data folder created to store and keep the data, since H2 database is a in</w:t>
+      </w:r>
+      <w:r>
+        <w:t>-</w:t>
+      </w:r>
+      <w:r>
+        <w:t xml:space="preserve">memory </w:t>
+      </w:r>
+      <w:r>
+        <w:t>data base and does not keep the data</w:t>
+      </w:r>
+    </w:p>
+    <w:p>
+      <w:pPr>
+        <w:pStyle w:val="ListParagraph"/>
+        <w:numPr>
+          <w:ilvl w:val="0"/>
+          <w:numId w:val="4"/>
+        </w:numPr>
+      </w:pPr>
+      <w:r>
+        <w:t>The required table for each model were maid with the relative fields to store the model data</w:t>
+      </w:r>
+    </w:p>
+    <w:p>
+      <w:pPr>
+        <w:pStyle w:val="ListParagraph"/>
+        <w:numPr>
+          <w:ilvl w:val="0"/>
+          <w:numId w:val="4"/>
+        </w:numPr>
+      </w:pPr>
+      <w:r>
+        <w:t>The data can be added, updated, deleted or found by repository layer which extends the JPA repository</w:t>
+      </w:r>
+    </w:p>
+    <w:p>
+      <w:pPr>
+        <w:pStyle w:val="ListParagraph"/>
+        <w:numPr>
+          <w:ilvl w:val="0"/>
+          <w:numId w:val="4"/>
+        </w:numPr>
+      </w:pPr>
+      <w:r>
+        <w:t>The methods in controller were created with proper annotation such as @GetMapping, @PostMapping and etc.</w:t>
+      </w:r>
+    </w:p>
+    <w:p>
+      <w:pPr>
+        <w:pStyle w:val="ListParagraph"/>
+        <w:numPr>
+          <w:ilvl w:val="0"/>
+          <w:numId w:val="4"/>
+        </w:numPr>
+      </w:pPr>
+      <w:r>
+        <w:lastRenderedPageBreak/>
+        <w:t xml:space="preserve">Created required Html pages in the </w:t>
+      </w:r>
+      <w:proofErr w:type="spellStart"/>
+      <w:r>
+        <w:t>src</w:t>
+      </w:r>
+      <w:proofErr w:type="spellEnd"/>
+      <w:r>
+        <w:t xml:space="preserve">/main/resources/ templates folder which are listed below: </w:t>
+      </w:r>
+    </w:p>
+    <w:p>
+      <w:pPr>
+        <w:pStyle w:val="ListParagraph"/>
+        <w:numPr>
+          <w:ilvl w:val="0"/>
+          <w:numId w:val="5"/>
+        </w:numPr>
+      </w:pPr>
+      <w:r>
+        <w:t>index.html</w:t>
+      </w:r>
+    </w:p>
+    <w:p>
+      <w:pPr>
+        <w:pStyle w:val="ListParagraph"/>
+        <w:numPr>
+          <w:ilvl w:val="0"/>
+          <w:numId w:val="5"/>
+        </w:numPr>
+      </w:pPr>
+      <w:r>
+        <w:t>user-page.html</w:t>
+      </w:r>
+    </w:p>
+    <w:p>
+      <w:pPr>
+        <w:pStyle w:val="ListParagraph"/>
+        <w:numPr>
+          <w:ilvl w:val="0"/>
+          <w:numId w:val="5"/>
+        </w:numPr>
+      </w:pPr>
+      <w:r>
+        <w:t>result.html</w:t>
+      </w:r>
+    </w:p>
+    <w:p>
+      <w:pPr>
+        <w:pStyle w:val="ListParagraph"/>
+        <w:numPr>
+          <w:ilvl w:val="0"/>
+          <w:numId w:val="5"/>
+        </w:numPr>
+      </w:pPr>
+      <w:r>
+        <w:t>admin_</w:t>
+      </w:r>
+      <w:r>
+        <w:t>wedding</w:t>
+      </w:r>
+      <w:r>
+        <w:t>Packages.html</w:t>
+      </w:r>
+    </w:p>
+    <w:p>
+      <w:pPr>
+        <w:pStyle w:val="ListParagraph"/>
+        <w:numPr>
+          <w:ilvl w:val="0"/>
+          <w:numId w:val="5"/>
+        </w:numPr>
+      </w:pPr>
+      <w:r>
+        <w:t>admin_</w:t>
+      </w:r>
+      <w:r>
+        <w:t>addOns</w:t>
+      </w:r>
+      <w:r>
+        <w:t>.html</w:t>
+      </w:r>
+    </w:p>
+    <w:p>
+      <w:pPr>
+        <w:pStyle w:val="ListParagraph"/>
+        <w:numPr>
+          <w:ilvl w:val="0"/>
+          <w:numId w:val="5"/>
+        </w:numPr>
+      </w:pPr>
+      <w:r>
+        <w:t>admin_drinkPackages.html</w:t>
+      </w:r>
+    </w:p>
+    <w:p>
+      <w:pPr>
+        <w:pStyle w:val="ListParagraph"/>
+        <w:numPr>
+          <w:ilvl w:val="0"/>
+          <w:numId w:val="5"/>
+        </w:numPr>
+      </w:pPr>
+      <w:r>
+        <w:t>new_weddingPackages.html</w:t>
+      </w:r>
+    </w:p>
+    <w:p>
+      <w:pPr>
+        <w:pStyle w:val="ListParagraph"/>
+        <w:numPr>
+          <w:ilvl w:val="0"/>
+          <w:numId w:val="5"/>
+        </w:numPr>
+      </w:pPr>
+      <w:r>
+        <w:t>new_</w:t>
+      </w:r>
+      <w:r>
+        <w:t>addOn</w:t>
+      </w:r>
+      <w:r>
+        <w:t>s.html</w:t>
+      </w:r>
+    </w:p>
+    <w:p>
+      <w:pPr>
+        <w:pStyle w:val="ListParagraph"/>
+        <w:numPr>
+          <w:ilvl w:val="0"/>
+          <w:numId w:val="5"/>
+        </w:numPr>
+      </w:pPr>
+      <w:r>
+        <w:t>new_</w:t>
+      </w:r>
+      <w:r>
+        <w:t>drink</w:t>
+      </w:r>
+      <w:r>
+        <w:t>Packages.html</w:t>
+      </w:r>
+    </w:p>
+    <w:p>
+      <w:pPr>
+        <w:pStyle w:val="ListParagraph"/>
+        <w:numPr>
+          <w:ilvl w:val="0"/>
+          <w:numId w:val="5"/>
+        </w:numPr>
+      </w:pPr>
+      <w:r>
+        <w:t>update</w:t>
+      </w:r>
+      <w:r>
+        <w:t>_</w:t>
+      </w:r>
+      <w:r>
+        <w:t>wedding</w:t>
+      </w:r>
+      <w:r>
+        <w:t>Packages.html</w:t>
+      </w:r>
+    </w:p>
+    <w:p>
+      <w:pPr>
+        <w:pStyle w:val="ListParagraph"/>
+        <w:numPr>
+          <w:ilvl w:val="0"/>
+          <w:numId w:val="5"/>
+        </w:numPr>
+      </w:pPr>
+      <w:r>
+        <w:t>update</w:t>
+      </w:r>
+      <w:r>
+        <w:t>_</w:t>
+      </w:r>
+      <w:r>
+        <w:t>addOn</w:t>
+      </w:r>
+      <w:r>
+        <w:t>s.html</w:t>
+      </w:r>
+    </w:p>
+    <w:p>
+      <w:pPr>
+        <w:pStyle w:val="ListParagraph"/>
+        <w:numPr>
+          <w:ilvl w:val="0"/>
+          <w:numId w:val="5"/>
+        </w:numPr>
+      </w:pPr>
+      <w:r>
+        <w:t>update</w:t>
+      </w:r>
+      <w:r>
+        <w:t>_</w:t>
+      </w:r>
+      <w:r>
+        <w:t>drink</w:t>
+      </w:r>
+      <w:r>
+        <w:t>Packages.html</w:t>
+      </w:r>
+    </w:p>
+    <w:p>
+      <w:pPr>
+        <w:pStyle w:val="ListParagraph"/>
+        <w:numPr>
+          <w:ilvl w:val="0"/>
+          <w:numId w:val="4"/>
+        </w:numPr>
+      </w:pPr>
+      <w:r>
+        <w:t xml:space="preserve">Using </w:t>
+      </w:r>
+      <w:proofErr w:type="spellStart"/>
+      <w:r>
+        <w:t>Thymeleaf</w:t>
+      </w:r>
+      <w:proofErr w:type="spellEnd"/>
+      <w:r>
+        <w:t xml:space="preserve"> which is an open-source java library, and is used as</w:t>
+      </w:r>
+      <w:r>
+        <w:t xml:space="preserve"> a</w:t>
+      </w:r>
+      <w:r>
+        <w:t xml:space="preserve"> java template engine, connected the controller to the </w:t>
+      </w:r>
+      <w:r>
+        <w:t>H</w:t>
+      </w:r>
+      <w:r>
+        <w:t>tml pages</w:t>
+      </w:r>
+      <w:r>
+        <w:t>,</w:t>
+      </w:r>
+      <w:r>
+        <w:t xml:space="preserve"> to get and post a response or redirect to different pages.</w:t>
+      </w:r>
+    </w:p>
+    <w:p>
+      <w:pPr>
+        <w:pStyle w:val="ListParagraph"/>
+        <w:numPr>
+          <w:ilvl w:val="0"/>
+          <w:numId w:val="4"/>
+        </w:numPr>
+      </w:pPr>
+      <w:r>
+        <w:t>Finally using, CSS 3, Bootstrap 4 create a simple yet responsive design for the Wedding app MS</w:t>
+      </w:r>
+    </w:p>
+    <w:p>
+      <w:pPr>
+        <w:pStyle w:val="ListParagraph"/>
+        <w:numPr>
+          <w:ilvl w:val="0"/>
+          <w:numId w:val="4"/>
+        </w:numPr>
+      </w:pPr>
+      <w:r>
+        <w:t>Tests were implemented to make sure that the methods are functioning properly and without any error.</w:t>
+      </w:r>
+    </w:p>
+    <w:p>
+      <w:pPr>
+        <w:pStyle w:val="Heading1"/>
+        <w:rPr>
+          <w:b/>
+          <w:bCs/>
+        </w:rPr>
+      </w:pPr>
+      <w:r>
+        <w:rPr>
+          <w:b/>
+          <w:bCs/>
+        </w:rPr>
+        <w:t>Junit testing</w:t>
+      </w:r>
+    </w:p>
+    <w:p>
+      <w:r>
+        <w:t>In order to make sure that the MS is running without any problem, adequate test was implemented and passed on the service layer. All the methods in service layer were tested. In addition, other forms of error handling were performed in Html forms and inputs such as:</w:t>
+      </w:r>
+    </w:p>
+    <w:p>
+      <w:pPr>
+        <w:pStyle w:val="ListParagraph"/>
+        <w:numPr>
+          <w:ilvl w:val="0"/>
+          <w:numId w:val="5"/>
+        </w:numPr>
+      </w:pPr>
+      <w:r>
+        <w:t>The value of the text boxes can’t be empty</w:t>
+      </w:r>
+    </w:p>
+    <w:p>
+      <w:pPr>
+        <w:pStyle w:val="ListParagraph"/>
+        <w:numPr>
+          <w:ilvl w:val="0"/>
+          <w:numId w:val="5"/>
+        </w:numPr>
+      </w:pPr>
+      <w:r>
+        <w:t xml:space="preserve">The text boxes which are designed for numbers, only accept numbers </w:t>
+      </w:r>
+    </w:p>
+    <w:p>
+      <w:pPr>
+        <w:pStyle w:val="ListParagraph"/>
+        <w:numPr>
+          <w:ilvl w:val="0"/>
+          <w:numId w:val="5"/>
+        </w:numPr>
+      </w:pPr>
+      <w:r>
+        <w:t xml:space="preserve">The negative numbers can not be submitted </w:t>
+      </w:r>
+      <w:r>
+        <w:t>to the data base</w:t>
+      </w:r>
+    </w:p>
+    <w:p>
+      <w:r>
+        <w:t>Other Junit tests are as following:</w:t>
+      </w:r>
+    </w:p>
+    <w:p>
+      <w:pPr>
+        <w:pStyle w:val="ListParagraph"/>
+        <w:numPr>
+          <w:ilvl w:val="0"/>
+          <w:numId w:val="5"/>
+        </w:numPr>
+      </w:pPr>
+    </w:p>
+    <w:p/>
+    <w:p/>
+    <w:p>
+      <w:pPr>
+        <w:ind w:left="1080"/>
+      </w:pPr>
+    </w:p>
     <w:sectPr>
       <w:pgSz w:w="11906" w:h="16838"/>
       <w:pgMar w:top="1440" w:right="1440" w:bottom="1440" w:left="1440" w:header="708" w:footer="708" w:gutter="0"/>
@@ -52,6 +2021,119 @@
 <file path=word/numbering.xml><?xml version="1.0" encoding="utf-8"?>
 <w:numbering xmlns:wpc="http://schemas.microsoft.com/office/word/2010/wordprocessingCanvas" xmlns:cx="http://schemas.microsoft.com/office/drawing/2014/chartex" xmlns:cx1="http://schemas.microsoft.com/office/drawing/2015/9/8/chartex" xmlns:cx2="http://schemas.microsoft.com/office/drawing/2015/10/21/chartex" xmlns:cx3="http://schemas.microsoft.com/office/drawing/2016/5/9/chartex" xmlns:cx4="http://schemas.microsoft.com/office/drawing/2016/5/10/chartex" xmlns:cx5="http://schemas.microsoft.com/office/drawing/2016/5/11/chartex" xmlns:cx6="http://schemas.microsoft.com/office/drawing/2016/5/12/chartex" xmlns:cx7="http://schemas.microsoft.com/office/drawing/2016/5/13/chartex" xmlns:cx8="http://schemas.microsoft.com/office/drawing/2016/5/14/chartex" xmlns:mc="http://schemas.openxmlformats.org/markup-compatibility/2006" xmlns:aink="http://schemas.microsoft.com/office/drawing/2016/ink" xmlns:am3d="http://schemas.microsoft.com/office/drawing/2017/model3d" xmlns:o="urn:schemas-microsoft-com:office:office" xmlns:r="http://schemas.openxmlformats.org/officeDocument/2006/relationships" xmlns:m="http://schemas.openxmlformats.org/officeDocument/2006/math" xmlns:v="urn:schemas-microsoft-com:vml" xmlns:wp14="http://schemas.microsoft.com/office/word/2010/wordprocessingDrawing" xmlns:wp="http://schemas.openxmlformats.org/drawingml/2006/wordprocessingDrawing" xmlns:w10="urn:schemas-microsoft-com:office:word" xmlns:w="http://schemas.openxmlformats.org/wordprocessingml/2006/main" xmlns:w14="http://schemas.microsoft.com/office/word/2010/wordml" xmlns:w15="http://schemas.microsoft.com/office/word/2012/wordml" xmlns:w16cex="http://schemas.microsoft.com/office/word/2018/wordml/cex" xmlns:w16cid="http://schemas.microsoft.com/office/word/2016/wordml/cid" xmlns:w16="http://schemas.microsoft.com/office/word/2018/wordml" xmlns:w16sdtdh="http://schemas.microsoft.com/office/word/2020/wordml/sdtdatahash" xmlns:w16se="http://schemas.microsoft.com/office/word/2015/wordml/symex" xmlns:wpg="http://schemas.microsoft.com/office/word/2010/wordprocessingGroup" xmlns:wpi="http://schemas.microsoft.com/office/word/2010/wordprocessingInk" xmlns:wne="http://schemas.microsoft.com/office/word/2006/wordml" xmlns:wps="http://schemas.microsoft.com/office/word/2010/wordprocessingShape" mc:Ignorable="w14 w15 w16se w16cid w16 w16cex w16sdtdh wp14">
   <w:abstractNum w:abstractNumId="0" w15:restartNumberingAfterBreak="0">
+    <w:nsid w:val="034F1C6A"/>
+    <w:multiLevelType w:val="hybridMultilevel"/>
+    <w:tmpl w:val="EAE4AC8A"/>
+    <w:lvl w:ilvl="0" w:tplc="A3FC61D0">
+      <w:start w:val="1"/>
+      <w:numFmt w:val="bullet"/>
+      <w:lvlText w:val="-"/>
+      <w:lvlJc w:val="left"/>
+      <w:pPr>
+        <w:ind w:left="1080" w:hanging="360"/>
+      </w:pPr>
+      <w:rPr>
+        <w:rFonts w:ascii="Calibri" w:eastAsiaTheme="minorHAnsi" w:hAnsi="Calibri" w:cs="Calibri" w:hint="default"/>
+      </w:rPr>
+    </w:lvl>
+    <w:lvl w:ilvl="1" w:tplc="0C090003" w:tentative="1">
+      <w:start w:val="1"/>
+      <w:numFmt w:val="bullet"/>
+      <w:lvlText w:val="o"/>
+      <w:lvlJc w:val="left"/>
+      <w:pPr>
+        <w:ind w:left="1800" w:hanging="360"/>
+      </w:pPr>
+      <w:rPr>
+        <w:rFonts w:ascii="Courier New" w:hAnsi="Courier New" w:cs="Courier New" w:hint="default"/>
+      </w:rPr>
+    </w:lvl>
+    <w:lvl w:ilvl="2" w:tplc="0C090005" w:tentative="1">
+      <w:start w:val="1"/>
+      <w:numFmt w:val="bullet"/>
+      <w:lvlText w:val=""/>
+      <w:lvlJc w:val="left"/>
+      <w:pPr>
+        <w:ind w:left="2520" w:hanging="360"/>
+      </w:pPr>
+      <w:rPr>
+        <w:rFonts w:ascii="Wingdings" w:hAnsi="Wingdings" w:hint="default"/>
+      </w:rPr>
+    </w:lvl>
+    <w:lvl w:ilvl="3" w:tplc="0C090001" w:tentative="1">
+      <w:start w:val="1"/>
+      <w:numFmt w:val="bullet"/>
+      <w:lvlText w:val=""/>
+      <w:lvlJc w:val="left"/>
+      <w:pPr>
+        <w:ind w:left="3240" w:hanging="360"/>
+      </w:pPr>
+      <w:rPr>
+        <w:rFonts w:ascii="Symbol" w:hAnsi="Symbol" w:hint="default"/>
+      </w:rPr>
+    </w:lvl>
+    <w:lvl w:ilvl="4" w:tplc="0C090003" w:tentative="1">
+      <w:start w:val="1"/>
+      <w:numFmt w:val="bullet"/>
+      <w:lvlText w:val="o"/>
+      <w:lvlJc w:val="left"/>
+      <w:pPr>
+        <w:ind w:left="3960" w:hanging="360"/>
+      </w:pPr>
+      <w:rPr>
+        <w:rFonts w:ascii="Courier New" w:hAnsi="Courier New" w:cs="Courier New" w:hint="default"/>
+      </w:rPr>
+    </w:lvl>
+    <w:lvl w:ilvl="5" w:tplc="0C090005" w:tentative="1">
+      <w:start w:val="1"/>
+      <w:numFmt w:val="bullet"/>
+      <w:lvlText w:val=""/>
+      <w:lvlJc w:val="left"/>
+      <w:pPr>
+        <w:ind w:left="4680" w:hanging="360"/>
+      </w:pPr>
+      <w:rPr>
+        <w:rFonts w:ascii="Wingdings" w:hAnsi="Wingdings" w:hint="default"/>
+      </w:rPr>
+    </w:lvl>
+    <w:lvl w:ilvl="6" w:tplc="0C090001" w:tentative="1">
+      <w:start w:val="1"/>
+      <w:numFmt w:val="bullet"/>
+      <w:lvlText w:val=""/>
+      <w:lvlJc w:val="left"/>
+      <w:pPr>
+        <w:ind w:left="5400" w:hanging="360"/>
+      </w:pPr>
+      <w:rPr>
+        <w:rFonts w:ascii="Symbol" w:hAnsi="Symbol" w:hint="default"/>
+      </w:rPr>
+    </w:lvl>
+    <w:lvl w:ilvl="7" w:tplc="0C090003" w:tentative="1">
+      <w:start w:val="1"/>
+      <w:numFmt w:val="bullet"/>
+      <w:lvlText w:val="o"/>
+      <w:lvlJc w:val="left"/>
+      <w:pPr>
+        <w:ind w:left="6120" w:hanging="360"/>
+      </w:pPr>
+      <w:rPr>
+        <w:rFonts w:ascii="Courier New" w:hAnsi="Courier New" w:cs="Courier New" w:hint="default"/>
+      </w:rPr>
+    </w:lvl>
+    <w:lvl w:ilvl="8" w:tplc="0C090005" w:tentative="1">
+      <w:start w:val="1"/>
+      <w:numFmt w:val="bullet"/>
+      <w:lvlText w:val=""/>
+      <w:lvlJc w:val="left"/>
+      <w:pPr>
+        <w:ind w:left="6840" w:hanging="360"/>
+      </w:pPr>
+      <w:rPr>
+        <w:rFonts w:ascii="Wingdings" w:hAnsi="Wingdings" w:hint="default"/>
+      </w:rPr>
+    </w:lvl>
+  </w:abstractNum>
+  <w:abstractNum w:abstractNumId="1" w15:restartNumberingAfterBreak="0">
     <w:nsid w:val="19021C51"/>
     <w:multiLevelType w:val="hybridMultilevel"/>
     <w:tmpl w:val="310E4A94"/>
@@ -164,7 +2246,96 @@
       </w:rPr>
     </w:lvl>
   </w:abstractNum>
-  <w:abstractNum w:abstractNumId="1" w15:restartNumberingAfterBreak="0">
+  <w:abstractNum w:abstractNumId="2" w15:restartNumberingAfterBreak="0">
+    <w:nsid w:val="1A71151C"/>
+    <w:multiLevelType w:val="hybridMultilevel"/>
+    <w:tmpl w:val="FBAA62BA"/>
+    <w:lvl w:ilvl="0" w:tplc="0C09000F">
+      <w:start w:val="1"/>
+      <w:numFmt w:val="decimal"/>
+      <w:lvlText w:val="%1."/>
+      <w:lvlJc w:val="left"/>
+      <w:pPr>
+        <w:ind w:left="720" w:hanging="360"/>
+      </w:pPr>
+      <w:rPr>
+        <w:rFonts w:hint="default"/>
+      </w:rPr>
+    </w:lvl>
+    <w:lvl w:ilvl="1" w:tplc="0C090019" w:tentative="1">
+      <w:start w:val="1"/>
+      <w:numFmt w:val="lowerLetter"/>
+      <w:lvlText w:val="%2."/>
+      <w:lvlJc w:val="left"/>
+      <w:pPr>
+        <w:ind w:left="1440" w:hanging="360"/>
+      </w:pPr>
+    </w:lvl>
+    <w:lvl w:ilvl="2" w:tplc="0C09001B" w:tentative="1">
+      <w:start w:val="1"/>
+      <w:numFmt w:val="lowerRoman"/>
+      <w:lvlText w:val="%3."/>
+      <w:lvlJc w:val="right"/>
+      <w:pPr>
+        <w:ind w:left="2160" w:hanging="180"/>
+      </w:pPr>
+    </w:lvl>
+    <w:lvl w:ilvl="3" w:tplc="0C09000F" w:tentative="1">
+      <w:start w:val="1"/>
+      <w:numFmt w:val="decimal"/>
+      <w:lvlText w:val="%4."/>
+      <w:lvlJc w:val="left"/>
+      <w:pPr>
+        <w:ind w:left="2880" w:hanging="360"/>
+      </w:pPr>
+    </w:lvl>
+    <w:lvl w:ilvl="4" w:tplc="0C090019" w:tentative="1">
+      <w:start w:val="1"/>
+      <w:numFmt w:val="lowerLetter"/>
+      <w:lvlText w:val="%5."/>
+      <w:lvlJc w:val="left"/>
+      <w:pPr>
+        <w:ind w:left="3600" w:hanging="360"/>
+      </w:pPr>
+    </w:lvl>
+    <w:lvl w:ilvl="5" w:tplc="0C09001B" w:tentative="1">
+      <w:start w:val="1"/>
+      <w:numFmt w:val="lowerRoman"/>
+      <w:lvlText w:val="%6."/>
+      <w:lvlJc w:val="right"/>
+      <w:pPr>
+        <w:ind w:left="4320" w:hanging="180"/>
+      </w:pPr>
+    </w:lvl>
+    <w:lvl w:ilvl="6" w:tplc="0C09000F" w:tentative="1">
+      <w:start w:val="1"/>
+      <w:numFmt w:val="decimal"/>
+      <w:lvlText w:val="%7."/>
+      <w:lvlJc w:val="left"/>
+      <w:pPr>
+        <w:ind w:left="5040" w:hanging="360"/>
+      </w:pPr>
+    </w:lvl>
+    <w:lvl w:ilvl="7" w:tplc="0C090019" w:tentative="1">
+      <w:start w:val="1"/>
+      <w:numFmt w:val="lowerLetter"/>
+      <w:lvlText w:val="%8."/>
+      <w:lvlJc w:val="left"/>
+      <w:pPr>
+        <w:ind w:left="5760" w:hanging="360"/>
+      </w:pPr>
+    </w:lvl>
+    <w:lvl w:ilvl="8" w:tplc="0C09001B" w:tentative="1">
+      <w:start w:val="1"/>
+      <w:numFmt w:val="lowerRoman"/>
+      <w:lvlText w:val="%9."/>
+      <w:lvlJc w:val="right"/>
+      <w:pPr>
+        <w:ind w:left="6480" w:hanging="180"/>
+      </w:pPr>
+    </w:lvl>
+  </w:abstractNum>
+  <w:abstractNum w:abstractNumId="3" w15:restartNumberingAfterBreak="0">
     <w:nsid w:val="50C27BC9"/>
     <w:multiLevelType w:val="hybridMultilevel"/>
     <w:tmpl w:val="5A2CDC4C"/>
@@ -277,7 +2448,7 @@
       </w:rPr>
     </w:lvl>
   </w:abstractNum>
-  <w:abstractNum w:abstractNumId="2" w15:restartNumberingAfterBreak="0">
+  <w:abstractNum w:abstractNumId="4" w15:restartNumberingAfterBreak="0">
     <w:nsid w:val="5CC65164"/>
     <w:multiLevelType w:val="hybridMultilevel"/>
     <w:tmpl w:val="4B56913A"/>
@@ -387,137 +2558,6 @@
       </w:pPr>
       <w:rPr>
         <w:rFonts w:ascii="Wingdings" w:hAnsi="Wingdings" w:hint="default"/>
-      </w:rPr>
-    </w:lvl>
-  </w:abstractNum>
-  <w:abstractNum w:abstractNumId="3" w15:restartNumberingAfterBreak="0">
-    <w:nsid w:val="6EE1733C"/>
-    <w:multiLevelType w:val="multilevel"/>
-    <w:tmpl w:val="BDDEA298"/>
-    <w:lvl w:ilvl="0">
-      <w:start w:val="1"/>
-      <w:numFmt w:val="decimal"/>
-      <w:lvlText w:val="%1."/>
-      <w:lvlJc w:val="left"/>
-      <w:pPr>
-        <w:ind w:left="720" w:hanging="360"/>
-      </w:pPr>
-      <w:rPr>
-        <w:rFonts w:hint="default"/>
-        <w:b/>
-        <w:sz w:val="32"/>
-      </w:rPr>
-    </w:lvl>
-    <w:lvl w:ilvl="1">
-      <w:start w:val="1"/>
-      <w:numFmt w:val="decimal"/>
-      <w:isLgl/>
-      <w:lvlText w:val="%1.%2"/>
-      <w:lvlJc w:val="left"/>
-      <w:pPr>
-        <w:ind w:left="1080" w:hanging="720"/>
-      </w:pPr>
-      <w:rPr>
-        <w:rFonts w:hint="default"/>
-        <w:i w:val="0"/>
-      </w:rPr>
-    </w:lvl>
-    <w:lvl w:ilvl="2">
-      <w:start w:val="1"/>
-      <w:numFmt w:val="decimal"/>
-      <w:isLgl/>
-      <w:lvlText w:val="%1.%2.%3"/>
-      <w:lvlJc w:val="left"/>
-      <w:pPr>
-        <w:ind w:left="1080" w:hanging="720"/>
-      </w:pPr>
-      <w:rPr>
-        <w:rFonts w:hint="default"/>
-        <w:i w:val="0"/>
-      </w:rPr>
-    </w:lvl>
-    <w:lvl w:ilvl="3">
-      <w:start w:val="1"/>
-      <w:numFmt w:val="decimal"/>
-      <w:isLgl/>
-      <w:lvlText w:val="%1.%2.%3.%4"/>
-      <w:lvlJc w:val="left"/>
-      <w:pPr>
-        <w:ind w:left="1440" w:hanging="1080"/>
-      </w:pPr>
-      <w:rPr>
-        <w:rFonts w:hint="default"/>
-        <w:i w:val="0"/>
-      </w:rPr>
-    </w:lvl>
-    <w:lvl w:ilvl="4">
-      <w:start w:val="1"/>
-      <w:numFmt w:val="decimal"/>
-      <w:isLgl/>
-      <w:lvlText w:val="%1.%2.%3.%4.%5"/>
-      <w:lvlJc w:val="left"/>
-      <w:pPr>
-        <w:ind w:left="1800" w:hanging="1440"/>
-      </w:pPr>
-      <w:rPr>
-        <w:rFonts w:hint="default"/>
-        <w:i w:val="0"/>
-      </w:rPr>
-    </w:lvl>
-    <w:lvl w:ilvl="5">
-      <w:start w:val="1"/>
-      <w:numFmt w:val="decimal"/>
-      <w:isLgl/>
-      <w:lvlText w:val="%1.%2.%3.%4.%5.%6"/>
-      <w:lvlJc w:val="left"/>
-      <w:pPr>
-        <w:ind w:left="1800" w:hanging="1440"/>
-      </w:pPr>
-      <w:rPr>
-        <w:rFonts w:hint="default"/>
-        <w:i w:val="0"/>
-      </w:rPr>
-    </w:lvl>
-    <w:lvl w:ilvl="6">
-      <w:start w:val="1"/>
-      <w:numFmt w:val="decimal"/>
-      <w:isLgl/>
-      <w:lvlText w:val="%1.%2.%3.%4.%5.%6.%7"/>
-      <w:lvlJc w:val="left"/>
-      <w:pPr>
-        <w:ind w:left="2160" w:hanging="1800"/>
-      </w:pPr>
-      <w:rPr>
-        <w:rFonts w:hint="default"/>
-        <w:i w:val="0"/>
-      </w:rPr>
-    </w:lvl>
-    <w:lvl w:ilvl="7">
-      <w:start w:val="1"/>
-      <w:numFmt w:val="decimal"/>
-      <w:isLgl/>
-      <w:lvlText w:val="%1.%2.%3.%4.%5.%6.%7.%8"/>
-      <w:lvlJc w:val="left"/>
-      <w:pPr>
-        <w:ind w:left="2520" w:hanging="2160"/>
-      </w:pPr>
-      <w:rPr>
-        <w:rFonts w:hint="default"/>
-        <w:i w:val="0"/>
-      </w:rPr>
-    </w:lvl>
-    <w:lvl w:ilvl="8">
-      <w:start w:val="1"/>
-      <w:numFmt w:val="decimal"/>
-      <w:isLgl/>
-      <w:lvlText w:val="%1.%2.%3.%4.%5.%6.%7.%8.%9"/>
-      <w:lvlJc w:val="left"/>
-      <w:pPr>
-        <w:ind w:left="2520" w:hanging="2160"/>
-      </w:pPr>
-      <w:rPr>
-        <w:rFonts w:hint="default"/>
-        <w:i w:val="0"/>
       </w:rPr>
     </w:lvl>
   </w:abstractNum>
@@ -528,10 +2568,13 @@
     <w:abstractNumId w:val="1"/>
   </w:num>
   <w:num w:numId="3">
-    <w:abstractNumId w:val="0"/>
+    <w:abstractNumId w:val="4"/>
   </w:num>
   <w:num w:numId="4">
     <w:abstractNumId w:val="2"/>
+  </w:num>
+  <w:num w:numId="5">
+    <w:abstractNumId w:val="0"/>
   </w:num>
 </w:numbering>
 </file>
@@ -934,7 +2977,7 @@
   <w:style w:type="paragraph" w:default="1" w:styleId="Normal">
     <w:name w:val="Normal"/>
     <w:qFormat/>
-    <w:rsid w:val="00F14756"/>
+    <w:rsid w:val="00EA0C41"/>
   </w:style>
   <w:style w:type="paragraph" w:styleId="Heading1">
     <w:name w:val="heading 1"/>
@@ -943,7 +2986,7 @@
     <w:link w:val="Heading1Char"/>
     <w:uiPriority w:val="9"/>
     <w:qFormat/>
-    <w:rsid w:val="00CC444F"/>
+    <w:rsid w:val="00EA0C41"/>
     <w:pPr>
       <w:keepNext/>
       <w:keepLines/>
@@ -965,7 +3008,7 @@
     <w:uiPriority w:val="9"/>
     <w:unhideWhenUsed/>
     <w:qFormat/>
-    <w:rsid w:val="00CC444F"/>
+    <w:rsid w:val="00DE0F7F"/>
     <w:pPr>
       <w:keepNext/>
       <w:keepLines/>
@@ -987,7 +3030,7 @@
     <w:uiPriority w:val="9"/>
     <w:unhideWhenUsed/>
     <w:qFormat/>
-    <w:rsid w:val="00902BA7"/>
+    <w:rsid w:val="00EA0C41"/>
     <w:pPr>
       <w:keepNext/>
       <w:keepLines/>
@@ -1028,23 +3071,12 @@
     <w:semiHidden/>
     <w:unhideWhenUsed/>
   </w:style>
-  <w:style w:type="paragraph" w:styleId="ListParagraph">
-    <w:name w:val="List Paragraph"/>
-    <w:basedOn w:val="Normal"/>
-    <w:uiPriority w:val="34"/>
-    <w:qFormat/>
-    <w:rsid w:val="00F14756"/>
-    <w:pPr>
-      <w:ind w:left="720"/>
-      <w:contextualSpacing/>
-    </w:pPr>
-  </w:style>
   <w:style w:type="character" w:customStyle="1" w:styleId="Heading1Char">
     <w:name w:val="Heading 1 Char"/>
     <w:basedOn w:val="DefaultParagraphFont"/>
     <w:link w:val="Heading1"/>
     <w:uiPriority w:val="9"/>
-    <w:rsid w:val="00CC444F"/>
+    <w:rsid w:val="00EA0C41"/>
     <w:rPr>
       <w:rFonts w:asciiTheme="majorHAnsi" w:eastAsiaTheme="majorEastAsia" w:hAnsiTheme="majorHAnsi" w:cstheme="majorBidi"/>
       <w:color w:val="2F5496" w:themeColor="accent1" w:themeShade="BF"/>
@@ -1052,30 +3084,41 @@
       <w:szCs w:val="32"/>
     </w:rPr>
   </w:style>
+  <w:style w:type="character" w:customStyle="1" w:styleId="Heading3Char">
+    <w:name w:val="Heading 3 Char"/>
+    <w:basedOn w:val="DefaultParagraphFont"/>
+    <w:link w:val="Heading3"/>
+    <w:uiPriority w:val="9"/>
+    <w:rsid w:val="00EA0C41"/>
+    <w:rPr>
+      <w:rFonts w:asciiTheme="majorHAnsi" w:eastAsiaTheme="majorEastAsia" w:hAnsiTheme="majorHAnsi" w:cstheme="majorBidi"/>
+      <w:color w:val="1F3763" w:themeColor="accent1" w:themeShade="7F"/>
+      <w:sz w:val="24"/>
+      <w:szCs w:val="24"/>
+    </w:rPr>
+  </w:style>
+  <w:style w:type="paragraph" w:styleId="ListParagraph">
+    <w:name w:val="List Paragraph"/>
+    <w:basedOn w:val="Normal"/>
+    <w:uiPriority w:val="34"/>
+    <w:qFormat/>
+    <w:rsid w:val="00EA0C41"/>
+    <w:pPr>
+      <w:ind w:left="720"/>
+      <w:contextualSpacing/>
+    </w:pPr>
+  </w:style>
   <w:style w:type="character" w:customStyle="1" w:styleId="Heading2Char">
     <w:name w:val="Heading 2 Char"/>
     <w:basedOn w:val="DefaultParagraphFont"/>
     <w:link w:val="Heading2"/>
     <w:uiPriority w:val="9"/>
-    <w:rsid w:val="00CC444F"/>
+    <w:rsid w:val="00DE0F7F"/>
     <w:rPr>
       <w:rFonts w:asciiTheme="majorHAnsi" w:eastAsiaTheme="majorEastAsia" w:hAnsiTheme="majorHAnsi" w:cstheme="majorBidi"/>
       <w:color w:val="2F5496" w:themeColor="accent1" w:themeShade="BF"/>
       <w:sz w:val="26"/>
       <w:szCs w:val="26"/>
-    </w:rPr>
-  </w:style>
-  <w:style w:type="character" w:customStyle="1" w:styleId="Heading3Char">
-    <w:name w:val="Heading 3 Char"/>
-    <w:basedOn w:val="DefaultParagraphFont"/>
-    <w:link w:val="Heading3"/>
-    <w:uiPriority w:val="9"/>
-    <w:rsid w:val="00902BA7"/>
-    <w:rPr>
-      <w:rFonts w:asciiTheme="majorHAnsi" w:eastAsiaTheme="majorEastAsia" w:hAnsiTheme="majorHAnsi" w:cstheme="majorBidi"/>
-      <w:color w:val="1F3763" w:themeColor="accent1" w:themeShade="7F"/>
-      <w:sz w:val="24"/>
-      <w:szCs w:val="24"/>
     </w:rPr>
   </w:style>
 </w:styles>

</xml_diff>